<commit_message>
New solved excs added.
</commit_message>
<xml_diff>
--- a/3.C# Advanced-Jan-2021/2.Excercises/1.StacksAndQueues/01. CSharp-Advanced-Stacks-and-Queues-Exercises.docx
+++ b/3.C# Advanced-Jan-2021/2.Excercises/1.StacksAndQueues/01. CSharp-Advanced-Stacks-and-Queues-Exercises.docx
@@ -6214,7 +6214,6 @@
         <w:rPr>
           <w:noProof/>
         </w:rPr>
-        <w:lastRenderedPageBreak/>
         <w:t>Input</w:t>
       </w:r>
     </w:p>
@@ -7339,7 +7338,6 @@
                 <w:rFonts w:ascii="Consolas" w:eastAsia="Calibri" w:hAnsi="Consolas" w:cs="Consolas"/>
                 <w:noProof/>
               </w:rPr>
-              <w:lastRenderedPageBreak/>
               <w:t>8</w:t>
             </w:r>
           </w:p>
@@ -7400,7 +7398,6 @@
               <w:rPr>
                 <w:rFonts w:ascii="Consolas" w:eastAsia="Calibri" w:hAnsi="Consolas" w:cs="Consolas"/>
                 <w:noProof/>
-                <w:lang w:val="bg-BG"/>
               </w:rPr>
             </w:pPr>
             <w:r>
@@ -7943,40 +7940,40 @@
         <w:rPr>
           <w:noProof/>
         </w:rPr>
-        <w:t xml:space="preserve">Our favorite super-spy action hero Sam is back from his mission in the previous exam, and he has finally found some time to go on a </w:t>
-      </w:r>
-      <w:r>
-        <w:rPr>
-          <w:b/>
-          <w:noProof/>
-        </w:rPr>
-        <w:t>holiday</w:t>
-      </w:r>
-      <w:r>
-        <w:rPr>
-          <w:noProof/>
-        </w:rPr>
-        <w:t xml:space="preserve">. He is taking his wife somewhere nice and they’re going to have a really good time, but first, they have to get there. Even on his holiday trip, Sam is still going to run into some </w:t>
-      </w:r>
-      <w:r>
-        <w:rPr>
-          <w:b/>
-          <w:noProof/>
-        </w:rPr>
-        <w:t>problems</w:t>
-      </w:r>
-      <w:r>
-        <w:rPr>
-          <w:noProof/>
-        </w:rPr>
-        <w:t xml:space="preserve"> and the first one is, of course, getting to the airport. Right now, he is stuck in a traffic jam at a </w:t>
-      </w:r>
-      <w:r>
-        <w:rPr>
-          <w:b/>
-          <w:noProof/>
-        </w:rPr>
-        <w:t>very</w:t>
+        <w:t xml:space="preserve">Your job is to keep track of traffic at the crossroads and report whether a </w:t>
+      </w:r>
+      <w:r>
+        <w:rPr>
+          <w:b/>
+          <w:noProof/>
+        </w:rPr>
+        <w:t>crash happened</w:t>
+      </w:r>
+      <w:r>
+        <w:rPr>
+          <w:noProof/>
+        </w:rPr>
+        <w:t xml:space="preserve"> or everyone </w:t>
+      </w:r>
+      <w:r>
+        <w:rPr>
+          <w:b/>
+          <w:noProof/>
+        </w:rPr>
+        <w:t>passed</w:t>
+      </w:r>
+      <w:r>
+        <w:rPr>
+          <w:noProof/>
+        </w:rPr>
+        <w:t xml:space="preserve"> the </w:t>
+      </w:r>
+      <w:r>
+        <w:rPr>
+          <w:b/>
+          <w:noProof/>
+        </w:rPr>
+        <w:t>crossroads</w:t>
       </w:r>
       <w:r>
         <w:rPr>
@@ -7989,7 +7986,33 @@
           <w:b/>
           <w:noProof/>
         </w:rPr>
-        <w:t>active</w:t>
+        <w:t xml:space="preserve">safely </w:t>
+      </w:r>
+      <w:r>
+        <w:rPr>
+          <w:noProof/>
+        </w:rPr>
+        <w:t>and our hero is one step closer to a much desired vacation.</w:t>
+      </w:r>
+    </w:p>
+    <w:p>
+      <w:pPr>
+        <w:rPr>
+          <w:noProof/>
+        </w:rPr>
+      </w:pPr>
+      <w:r>
+        <w:rPr>
+          <w:noProof/>
+        </w:rPr>
+        <w:t xml:space="preserve">The road Sam is on has a </w:t>
+      </w:r>
+      <w:r>
+        <w:rPr>
+          <w:b/>
+          <w:noProof/>
+        </w:rPr>
+        <w:t>single</w:t>
       </w:r>
       <w:r>
         <w:rPr>
@@ -8002,73 +8025,20 @@
           <w:b/>
           <w:noProof/>
         </w:rPr>
-        <w:t xml:space="preserve">crossroads </w:t>
-      </w:r>
-      <w:r>
-        <w:rPr>
-          <w:noProof/>
-        </w:rPr>
-        <w:t xml:space="preserve">where a lot of </w:t>
-      </w:r>
-      <w:r>
-        <w:rPr>
-          <w:b/>
-          <w:noProof/>
-        </w:rPr>
-        <w:t xml:space="preserve">accidents </w:t>
-      </w:r>
-      <w:r>
-        <w:rPr>
-          <w:noProof/>
-        </w:rPr>
-        <w:t>happen.</w:t>
-      </w:r>
-    </w:p>
-    <w:p>
-      <w:pPr>
-        <w:rPr>
-          <w:noProof/>
-          <w:lang w:val="bg-BG"/>
-        </w:rPr>
-      </w:pPr>
-      <w:r>
-        <w:rPr>
-          <w:noProof/>
-        </w:rPr>
-        <w:t xml:space="preserve">Your job is to keep track of traffic at the crossroads and report whether a </w:t>
-      </w:r>
-      <w:r>
-        <w:rPr>
-          <w:b/>
-          <w:noProof/>
-        </w:rPr>
-        <w:t>crash happened</w:t>
-      </w:r>
-      <w:r>
-        <w:rPr>
-          <w:noProof/>
-        </w:rPr>
-        <w:t xml:space="preserve"> or everyone </w:t>
-      </w:r>
-      <w:r>
-        <w:rPr>
-          <w:b/>
-          <w:noProof/>
-        </w:rPr>
-        <w:t>passed</w:t>
-      </w:r>
-      <w:r>
-        <w:rPr>
-          <w:noProof/>
-        </w:rPr>
-        <w:t xml:space="preserve"> the </w:t>
-      </w:r>
-      <w:r>
-        <w:rPr>
-          <w:b/>
-          <w:noProof/>
-        </w:rPr>
-        <w:t>crossroads</w:t>
+        <w:t xml:space="preserve">lane </w:t>
+      </w:r>
+      <w:r>
+        <w:rPr>
+          <w:noProof/>
+        </w:rPr>
+        <w:t xml:space="preserve">where cars queue up until the </w:t>
+      </w:r>
+      <w:r>
+        <w:rPr>
+          <w:b/>
+          <w:noProof/>
+        </w:rPr>
+        <w:t>light</w:t>
       </w:r>
       <w:r>
         <w:rPr>
@@ -8081,34 +8051,7 @@
           <w:b/>
           <w:noProof/>
         </w:rPr>
-        <w:t xml:space="preserve">safely </w:t>
-      </w:r>
-      <w:r>
-        <w:rPr>
-          <w:noProof/>
-        </w:rPr>
-        <w:t>and our hero is one step closer to a much desired vacation.</w:t>
-      </w:r>
-    </w:p>
-    <w:p>
-      <w:pPr>
-        <w:rPr>
-          <w:noProof/>
-          <w:lang w:val="bg-BG"/>
-        </w:rPr>
-      </w:pPr>
-      <w:r>
-        <w:rPr>
-          <w:noProof/>
-        </w:rPr>
-        <w:t xml:space="preserve">The road Sam is on has a </w:t>
-      </w:r>
-      <w:r>
-        <w:rPr>
-          <w:b/>
-          <w:noProof/>
-        </w:rPr>
-        <w:t>single</w:t>
+        <w:t>goes</w:t>
       </w:r>
       <w:r>
         <w:rPr>
@@ -8121,52 +8064,27 @@
           <w:b/>
           <w:noProof/>
         </w:rPr>
-        <w:t xml:space="preserve">lane </w:t>
-      </w:r>
-      <w:r>
-        <w:rPr>
-          <w:noProof/>
-        </w:rPr>
-        <w:t xml:space="preserve">where cars queue up until the </w:t>
-      </w:r>
-      <w:r>
-        <w:rPr>
-          <w:b/>
-          <w:noProof/>
-        </w:rPr>
-        <w:t>light</w:t>
-      </w:r>
-      <w:r>
-        <w:rPr>
-          <w:noProof/>
-        </w:rPr>
-        <w:t xml:space="preserve"> </w:t>
-      </w:r>
-      <w:r>
-        <w:rPr>
-          <w:b/>
-          <w:noProof/>
-        </w:rPr>
-        <w:t>goes</w:t>
-      </w:r>
-      <w:r>
-        <w:rPr>
-          <w:noProof/>
-        </w:rPr>
-        <w:t xml:space="preserve"> </w:t>
-      </w:r>
-      <w:r>
-        <w:rPr>
-          <w:b/>
-          <w:noProof/>
-        </w:rPr>
         <w:t>green</w:t>
       </w:r>
       <w:r>
         <w:rPr>
           <w:noProof/>
         </w:rPr>
-        <w:t xml:space="preserve">. When it does, they start passing one by one during the </w:t>
+        <w:t xml:space="preserve">. </w:t>
+      </w:r>
+    </w:p>
+    <w:p>
+      <w:pPr>
+        <w:rPr>
+          <w:noProof/>
+          <w:lang w:val="bg-BG"/>
+        </w:rPr>
+      </w:pPr>
+      <w:r>
+        <w:rPr>
+          <w:noProof/>
+        </w:rPr>
+        <w:t xml:space="preserve">When it does, they start passing one by one during the </w:t>
       </w:r>
       <w:r>
         <w:rPr>
@@ -8765,7 +8683,6 @@
         <w:rPr>
           <w:noProof/>
         </w:rPr>
-        <w:lastRenderedPageBreak/>
         <w:t xml:space="preserve">A </w:t>
       </w:r>
       <w:r>
@@ -9983,7 +9900,6 @@
         <w:pStyle w:val="Heading2"/>
       </w:pPr>
       <w:r>
-        <w:lastRenderedPageBreak/>
         <w:t>*Key Revolver</w:t>
       </w:r>
     </w:p>
@@ -9998,33 +9914,13 @@
         <w:rPr>
           <w:noProof/>
         </w:rPr>
-        <w:t xml:space="preserve">Our favorite super-spy action hero Sam is back from his mission in another exam, and this time he has an even more difficult task. He needs to </w:t>
-      </w:r>
-      <w:r>
-        <w:rPr>
-          <w:b/>
-          <w:noProof/>
-        </w:rPr>
-        <w:t>unlock a</w:t>
-      </w:r>
-      <w:r>
-        <w:rPr>
-          <w:noProof/>
-        </w:rPr>
-        <w:t xml:space="preserve"> </w:t>
-      </w:r>
-      <w:r>
-        <w:rPr>
-          <w:b/>
-          <w:noProof/>
-        </w:rPr>
-        <w:t>safe</w:t>
-      </w:r>
-      <w:r>
-        <w:rPr>
-          <w:noProof/>
-        </w:rPr>
-        <w:t xml:space="preserve">. The problem is that the safe is </w:t>
+        <w:t>T</w:t>
+      </w:r>
+      <w:r>
+        <w:rPr>
+          <w:noProof/>
+        </w:rPr>
+        <w:t xml:space="preserve">he safe is </w:t>
       </w:r>
       <w:r>
         <w:rPr>
@@ -11449,7 +11345,6 @@
               <w:rPr>
                 <w:b w:val="0"/>
               </w:rPr>
-              <w:lastRenderedPageBreak/>
               <w:t>50</w:t>
             </w:r>
           </w:p>
@@ -12882,7 +12777,6 @@
         <w:jc w:val="both"/>
         <w:rPr>
           <w:noProof/>
-          <w:lang w:val="bg-BG"/>
         </w:rPr>
       </w:pPr>
       <w:r>
@@ -12993,7 +12887,22 @@
         <w:rPr>
           <w:noProof/>
         </w:rPr>
-        <w:t xml:space="preserve">. If a bottle's value is </w:t>
+        <w:t xml:space="preserve">. </w:t>
+      </w:r>
+    </w:p>
+    <w:p>
+      <w:pPr>
+        <w:jc w:val="both"/>
+        <w:rPr>
+          <w:noProof/>
+          <w:lang w:val="bg-BG"/>
+        </w:rPr>
+      </w:pPr>
+      <w:r>
+        <w:rPr>
+          <w:noProof/>
+        </w:rPr>
+        <w:t xml:space="preserve">If a bottle's value is </w:t>
       </w:r>
       <w:r>
         <w:rPr>
@@ -13078,7 +12987,14 @@
           <w:b/>
           <w:noProof/>
         </w:rPr>
-        <w:t>print it at the end of the program</w:t>
+        <w:t>print it at t</w:t>
+      </w:r>
+      <w:r>
+        <w:rPr>
+          <w:b/>
+          <w:noProof/>
+        </w:rPr>
+        <w:t>he end of the program</w:t>
       </w:r>
       <w:r>
         <w:rPr>
@@ -13392,7 +13308,6 @@
         <w:rPr>
           <w:noProof/>
         </w:rPr>
-        <w:lastRenderedPageBreak/>
         <w:t>Output</w:t>
       </w:r>
     </w:p>

</xml_diff>

<commit_message>
New solved items added.
</commit_message>
<xml_diff>
--- a/3.C# Advanced-Jan-2021/2.Excercises/1.StacksAndQueues/01. CSharp-Advanced-Stacks-and-Queues-Exercises.docx
+++ b/3.C# Advanced-Jan-2021/2.Excercises/1.StacksAndQueues/01. CSharp-Advanced-Stacks-and-Queues-Exercises.docx
@@ -3397,7 +3397,6 @@
                 <w:rFonts w:ascii="Consolas" w:eastAsia="Calibri" w:hAnsi="Consolas" w:cs="Consolas"/>
                 <w:noProof/>
               </w:rPr>
-              <w:lastRenderedPageBreak/>
               <w:t>57 45 62 70 33 90 88 76</w:t>
             </w:r>
           </w:p>
@@ -3423,7 +3422,6 @@
                 <w:noProof/>
                 <w:szCs w:val="21"/>
               </w:rPr>
-              <w:lastRenderedPageBreak/>
               <w:t>90</w:t>
             </w:r>
           </w:p>
@@ -3443,7 +3441,6 @@
                 <w:noProof/>
                 <w:szCs w:val="21"/>
               </w:rPr>
-              <w:lastRenderedPageBreak/>
               <w:t>Orders left: 76</w:t>
             </w:r>
           </w:p>
@@ -5948,6 +5945,7 @@
         <w:rPr>
           <w:noProof/>
         </w:rPr>
+        <w:lastRenderedPageBreak/>
         <w:t>Balanced Parentheses</w:t>
       </w:r>
     </w:p>
@@ -7113,6 +7111,7 @@
         <w:rPr>
           <w:noProof/>
         </w:rPr>
+        <w:lastRenderedPageBreak/>
         <w:t>Constraints</w:t>
       </w:r>
     </w:p>
@@ -8417,6 +8416,7 @@
         <w:rPr>
           <w:noProof/>
         </w:rPr>
+        <w:lastRenderedPageBreak/>
         <w:t xml:space="preserve">On the </w:t>
       </w:r>
       <w:r>
@@ -11345,6 +11345,7 @@
               <w:rPr>
                 <w:b w:val="0"/>
               </w:rPr>
+              <w:lastRenderedPageBreak/>
               <w:t>50</w:t>
             </w:r>
           </w:p>
@@ -13308,6 +13309,7 @@
         <w:rPr>
           <w:noProof/>
         </w:rPr>
+        <w:lastRenderedPageBreak/>
         <w:t>Output</w:t>
       </w:r>
     </w:p>

</xml_diff>